<commit_message>
- Refactored to add multiple advocates - Converted to dicts in template
</commit_message>
<xml_diff>
--- a/causelist_tmpl.docx
+++ b/causelist_tmpl.docx
@@ -115,7 +115,7 @@
           <w:szCs w:val="20"/>
           <w:lang w:val="en-US"/>
         </w:rPr>
-        <w:t xml:space="preserve"> for court in </w:t>
+        <w:t xml:space="preserve"> for </w:t>
       </w:r>
       <w:proofErr w:type="spellStart"/>
       <w:r>
@@ -124,7 +124,59 @@
           <w:szCs w:val="20"/>
           <w:lang w:val="en-US"/>
         </w:rPr>
+        <w:t>ct_no</w:t>
+      </w:r>
+      <w:proofErr w:type="spellEnd"/>
+      <w:r>
+        <w:rPr>
+          <w:sz w:val="20"/>
+          <w:szCs w:val="20"/>
+          <w:lang w:val="en-US"/>
+        </w:rPr>
+        <w:t xml:space="preserve">, </w:t>
+      </w:r>
+      <w:r>
+        <w:rPr>
+          <w:sz w:val="20"/>
+          <w:szCs w:val="20"/>
+          <w:lang w:val="en-US"/>
+        </w:rPr>
+        <w:t xml:space="preserve">court in </w:t>
+      </w:r>
+      <w:proofErr w:type="spellStart"/>
+      <w:r>
+        <w:rPr>
+          <w:sz w:val="20"/>
+          <w:szCs w:val="20"/>
+          <w:lang w:val="en-US"/>
+        </w:rPr>
         <w:t>causelist</w:t>
+      </w:r>
+      <w:proofErr w:type="spellEnd"/>
+      <w:r>
+        <w:rPr>
+          <w:sz w:val="20"/>
+          <w:szCs w:val="20"/>
+          <w:lang w:val="en-US"/>
+        </w:rPr>
+        <w:t xml:space="preserve"> </w:t>
+      </w:r>
+      <w:r>
+        <w:rPr>
+          <w:sz w:val="20"/>
+          <w:szCs w:val="20"/>
+          <w:lang w:val="en-US"/>
+        </w:rPr>
+        <w:t>|</w:t>
+      </w:r>
+      <w:proofErr w:type="spellStart"/>
+      <w:r>
+        <w:rPr>
+          <w:sz w:val="20"/>
+          <w:szCs w:val="20"/>
+          <w:lang w:val="en-US"/>
+        </w:rPr>
+        <w:t>dictsort</w:t>
       </w:r>
       <w:proofErr w:type="spellEnd"/>
       <w:r>
@@ -151,6 +203,14 @@
           <w:sz w:val="20"/>
           <w:szCs w:val="20"/>
         </w:rPr>
+        <w:t xml:space="preserve">Court No </w:t>
+      </w:r>
+      <w:r>
+        <w:rPr>
+          <w:b/>
+          <w:sz w:val="20"/>
+          <w:szCs w:val="20"/>
+        </w:rPr>
         <w:t>{</w:t>
       </w:r>
       <w:proofErr w:type="gramStart"/>
@@ -169,7 +229,7 @@
           <w:sz w:val="20"/>
           <w:szCs w:val="20"/>
         </w:rPr>
-        <w:t>court.ct</w:t>
+        <w:t>ct</w:t>
       </w:r>
       <w:proofErr w:type="gramEnd"/>
       <w:r>
@@ -195,25 +255,7 @@
           <w:sz w:val="20"/>
           <w:szCs w:val="20"/>
         </w:rPr>
-        <w:t xml:space="preserve"> – {</w:t>
-      </w:r>
-      <w:proofErr w:type="gramStart"/>
-      <w:r>
-        <w:rPr>
-          <w:b/>
-          <w:sz w:val="20"/>
-          <w:szCs w:val="20"/>
-        </w:rPr>
-        <w:t>{ court.cj1</w:t>
-      </w:r>
-      <w:proofErr w:type="gramEnd"/>
-      <w:r>
-        <w:rPr>
-          <w:b/>
-          <w:sz w:val="20"/>
-          <w:szCs w:val="20"/>
-        </w:rPr>
-        <w:t xml:space="preserve"> }} &amp; {{ court.cj2 }}</w:t>
+        <w:t xml:space="preserve"> – {{ court.cj1 }} &amp; {{ court.cj2 }}</w:t>
       </w:r>
     </w:p>
     <w:tbl>
@@ -221,16 +263,18 @@
         <w:tblStyle w:val="TableGrid"/>
         <w:tblpPr w:leftFromText="180" w:rightFromText="180" w:vertAnchor="text" w:tblpXSpec="center" w:tblpY="1"/>
         <w:tblOverlap w:val="never"/>
-        <w:tblW w:w="11781" w:type="dxa"/>
+        <w:tblW w:w="11628" w:type="dxa"/>
         <w:jc w:val="center"/>
+        <w:tblLayout w:type="fixed"/>
         <w:tblLook w:val="04A0" w:firstRow="1" w:lastRow="0" w:firstColumn="1" w:lastColumn="0" w:noHBand="0" w:noVBand="1"/>
       </w:tblPr>
       <w:tblGrid>
-        <w:gridCol w:w="2448"/>
-        <w:gridCol w:w="2306"/>
-        <w:gridCol w:w="2518"/>
-        <w:gridCol w:w="2331"/>
-        <w:gridCol w:w="2178"/>
+        <w:gridCol w:w="1818"/>
+        <w:gridCol w:w="3600"/>
+        <w:gridCol w:w="2880"/>
+        <w:gridCol w:w="1080"/>
+        <w:gridCol w:w="1440"/>
+        <w:gridCol w:w="810"/>
       </w:tblGrid>
       <w:tr>
         <w:trPr>
@@ -239,7 +283,7 @@
         </w:trPr>
         <w:tc>
           <w:tcPr>
-            <w:tcW w:w="2448" w:type="dxa"/>
+            <w:tcW w:w="1818" w:type="dxa"/>
           </w:tcPr>
           <w:p>
             <w:pPr>
@@ -262,7 +306,7 @@
         </w:tc>
         <w:tc>
           <w:tcPr>
-            <w:tcW w:w="2306" w:type="dxa"/>
+            <w:tcW w:w="3600" w:type="dxa"/>
           </w:tcPr>
           <w:p>
             <w:pPr>
@@ -292,7 +336,7 @@
         </w:tc>
         <w:tc>
           <w:tcPr>
-            <w:tcW w:w="2518" w:type="dxa"/>
+            <w:tcW w:w="2880" w:type="dxa"/>
           </w:tcPr>
           <w:p>
             <w:pPr>
@@ -322,7 +366,7 @@
         </w:tc>
         <w:tc>
           <w:tcPr>
-            <w:tcW w:w="2331" w:type="dxa"/>
+            <w:tcW w:w="1080" w:type="dxa"/>
           </w:tcPr>
           <w:p>
             <w:pPr>
@@ -352,7 +396,7 @@
         </w:tc>
         <w:tc>
           <w:tcPr>
-            <w:tcW w:w="2178" w:type="dxa"/>
+            <w:tcW w:w="1440" w:type="dxa"/>
           </w:tcPr>
           <w:p>
             <w:pPr>
@@ -377,6 +421,36 @@
                 <w:szCs w:val="18"/>
               </w:rPr>
               <w:t>STAGE</w:t>
+            </w:r>
+          </w:p>
+        </w:tc>
+        <w:tc>
+          <w:tcPr>
+            <w:tcW w:w="810" w:type="dxa"/>
+          </w:tcPr>
+          <w:p>
+            <w:pPr>
+              <w:pStyle w:val="NoSpacing"/>
+              <w:rPr>
+                <w:b/>
+                <w:sz w:val="18"/>
+                <w:szCs w:val="18"/>
+              </w:rPr>
+            </w:pPr>
+            <w:r>
+              <w:rPr>
+                <w:sz w:val="18"/>
+                <w:szCs w:val="18"/>
+              </w:rPr>
+              <w:t xml:space="preserve"> </w:t>
+            </w:r>
+            <w:r>
+              <w:rPr>
+                <w:b/>
+                <w:sz w:val="18"/>
+                <w:szCs w:val="18"/>
+              </w:rPr>
+              <w:t>CODE</w:t>
             </w:r>
           </w:p>
         </w:tc>
@@ -388,22 +462,22 @@
         </w:trPr>
         <w:tc>
           <w:tcPr>
-            <w:tcW w:w="2448" w:type="dxa"/>
-          </w:tcPr>
-          <w:p>
-            <w:pPr>
-              <w:pStyle w:val="NoSpacing"/>
-              <w:rPr>
-                <w:sz w:val="18"/>
-                <w:szCs w:val="18"/>
-              </w:rPr>
-            </w:pPr>
-            <w:r>
-              <w:rPr>
-                <w:sz w:val="18"/>
-                <w:szCs w:val="18"/>
-              </w:rPr>
-              <w:t xml:space="preserve">{%tr for case in </w:t>
+            <w:tcW w:w="1818" w:type="dxa"/>
+          </w:tcPr>
+          <w:p>
+            <w:pPr>
+              <w:pStyle w:val="NoSpacing"/>
+              <w:rPr>
+                <w:sz w:val="18"/>
+                <w:szCs w:val="18"/>
+              </w:rPr>
+            </w:pPr>
+            <w:r>
+              <w:rPr>
+                <w:sz w:val="18"/>
+                <w:szCs w:val="18"/>
+              </w:rPr>
+              <w:t xml:space="preserve">{%tr for </w:t>
             </w:r>
             <w:proofErr w:type="spellStart"/>
             <w:r>
@@ -411,21 +485,69 @@
                 <w:sz w:val="18"/>
                 <w:szCs w:val="18"/>
               </w:rPr>
+              <w:t>case</w:t>
+            </w:r>
+            <w:r>
+              <w:rPr>
+                <w:sz w:val="18"/>
+                <w:szCs w:val="18"/>
+              </w:rPr>
+              <w:t>_no</w:t>
+            </w:r>
+            <w:proofErr w:type="spellEnd"/>
+            <w:r>
+              <w:rPr>
+                <w:sz w:val="18"/>
+                <w:szCs w:val="18"/>
+              </w:rPr>
+              <w:t>, case</w:t>
+            </w:r>
+            <w:r>
+              <w:rPr>
+                <w:sz w:val="18"/>
+                <w:szCs w:val="18"/>
+              </w:rPr>
+              <w:t xml:space="preserve"> in </w:t>
+            </w:r>
+            <w:proofErr w:type="spellStart"/>
+            <w:r>
+              <w:rPr>
+                <w:sz w:val="18"/>
+                <w:szCs w:val="18"/>
+              </w:rPr>
               <w:t>court.cases</w:t>
             </w:r>
             <w:proofErr w:type="spellEnd"/>
             <w:r>
               <w:rPr>
-                <w:sz w:val="18"/>
-                <w:szCs w:val="18"/>
-              </w:rPr>
-              <w:t xml:space="preserve">  %}</w:t>
-            </w:r>
-          </w:p>
-        </w:tc>
-        <w:tc>
-          <w:tcPr>
-            <w:tcW w:w="2306" w:type="dxa"/>
+                <w:sz w:val="20"/>
+                <w:szCs w:val="20"/>
+                <w:lang w:val="en-US"/>
+              </w:rPr>
+              <w:t>|</w:t>
+            </w:r>
+            <w:proofErr w:type="spellStart"/>
+            <w:r>
+              <w:rPr>
+                <w:sz w:val="20"/>
+                <w:szCs w:val="20"/>
+                <w:lang w:val="en-US"/>
+              </w:rPr>
+              <w:t>dictsort</w:t>
+            </w:r>
+            <w:proofErr w:type="spellEnd"/>
+            <w:r>
+              <w:rPr>
+                <w:sz w:val="18"/>
+                <w:szCs w:val="18"/>
+              </w:rPr>
+              <w:t xml:space="preserve">   %}</w:t>
+            </w:r>
+          </w:p>
+        </w:tc>
+        <w:tc>
+          <w:tcPr>
+            <w:tcW w:w="3600" w:type="dxa"/>
           </w:tcPr>
           <w:p>
             <w:pPr>
@@ -446,35 +568,49 @@
         </w:tc>
         <w:tc>
           <w:tcPr>
-            <w:tcW w:w="2518" w:type="dxa"/>
-          </w:tcPr>
-          <w:p>
-            <w:pPr>
-              <w:pStyle w:val="NoSpacing"/>
-              <w:rPr>
-                <w:sz w:val="18"/>
-                <w:szCs w:val="18"/>
-              </w:rPr>
-            </w:pPr>
-          </w:p>
-        </w:tc>
-        <w:tc>
-          <w:tcPr>
-            <w:tcW w:w="2331" w:type="dxa"/>
-          </w:tcPr>
-          <w:p>
-            <w:pPr>
-              <w:pStyle w:val="NoSpacing"/>
-              <w:rPr>
-                <w:sz w:val="18"/>
-                <w:szCs w:val="18"/>
-              </w:rPr>
-            </w:pPr>
-          </w:p>
-        </w:tc>
-        <w:tc>
-          <w:tcPr>
-            <w:tcW w:w="2178" w:type="dxa"/>
+            <w:tcW w:w="2880" w:type="dxa"/>
+          </w:tcPr>
+          <w:p>
+            <w:pPr>
+              <w:pStyle w:val="NoSpacing"/>
+              <w:rPr>
+                <w:sz w:val="18"/>
+                <w:szCs w:val="18"/>
+              </w:rPr>
+            </w:pPr>
+          </w:p>
+        </w:tc>
+        <w:tc>
+          <w:tcPr>
+            <w:tcW w:w="1080" w:type="dxa"/>
+          </w:tcPr>
+          <w:p>
+            <w:pPr>
+              <w:pStyle w:val="NoSpacing"/>
+              <w:rPr>
+                <w:sz w:val="18"/>
+                <w:szCs w:val="18"/>
+              </w:rPr>
+            </w:pPr>
+          </w:p>
+        </w:tc>
+        <w:tc>
+          <w:tcPr>
+            <w:tcW w:w="1440" w:type="dxa"/>
+          </w:tcPr>
+          <w:p>
+            <w:pPr>
+              <w:pStyle w:val="NoSpacing"/>
+              <w:rPr>
+                <w:sz w:val="18"/>
+                <w:szCs w:val="18"/>
+              </w:rPr>
+            </w:pPr>
+          </w:p>
+        </w:tc>
+        <w:tc>
+          <w:tcPr>
+            <w:tcW w:w="810" w:type="dxa"/>
           </w:tcPr>
           <w:p>
             <w:pPr>
@@ -494,7 +630,7 @@
         </w:trPr>
         <w:tc>
           <w:tcPr>
-            <w:tcW w:w="2448" w:type="dxa"/>
+            <w:tcW w:w="1818" w:type="dxa"/>
           </w:tcPr>
           <w:p>
             <w:pPr>
@@ -524,14 +660,7 @@
                 <w:sz w:val="18"/>
                 <w:szCs w:val="18"/>
               </w:rPr>
-              <w:t>n</w:t>
-            </w:r>
-            <w:r>
-              <w:rPr>
-                <w:sz w:val="18"/>
-                <w:szCs w:val="18"/>
-              </w:rPr>
-              <w:t>um</w:t>
+              <w:t>_vals</w:t>
             </w:r>
             <w:proofErr w:type="spellEnd"/>
             <w:r>
@@ -570,49 +699,63 @@
         </w:tc>
         <w:tc>
           <w:tcPr>
-            <w:tcW w:w="2306" w:type="dxa"/>
-          </w:tcPr>
-          <w:p>
-            <w:pPr>
-              <w:pStyle w:val="NoSpacing"/>
-              <w:rPr>
-                <w:sz w:val="18"/>
-                <w:szCs w:val="18"/>
-              </w:rPr>
-            </w:pPr>
-          </w:p>
-        </w:tc>
-        <w:tc>
-          <w:tcPr>
-            <w:tcW w:w="2518" w:type="dxa"/>
-          </w:tcPr>
-          <w:p>
-            <w:pPr>
-              <w:pStyle w:val="NoSpacing"/>
-              <w:rPr>
-                <w:sz w:val="18"/>
-                <w:szCs w:val="18"/>
-              </w:rPr>
-            </w:pPr>
-          </w:p>
-        </w:tc>
-        <w:tc>
-          <w:tcPr>
-            <w:tcW w:w="2331" w:type="dxa"/>
-          </w:tcPr>
-          <w:p>
-            <w:pPr>
-              <w:pStyle w:val="NoSpacing"/>
-              <w:rPr>
-                <w:sz w:val="18"/>
-                <w:szCs w:val="18"/>
-              </w:rPr>
-            </w:pPr>
-          </w:p>
-        </w:tc>
-        <w:tc>
-          <w:tcPr>
-            <w:tcW w:w="2178" w:type="dxa"/>
+            <w:tcW w:w="3600" w:type="dxa"/>
+          </w:tcPr>
+          <w:p>
+            <w:pPr>
+              <w:pStyle w:val="NoSpacing"/>
+              <w:rPr>
+                <w:sz w:val="18"/>
+                <w:szCs w:val="18"/>
+              </w:rPr>
+            </w:pPr>
+          </w:p>
+        </w:tc>
+        <w:tc>
+          <w:tcPr>
+            <w:tcW w:w="2880" w:type="dxa"/>
+          </w:tcPr>
+          <w:p>
+            <w:pPr>
+              <w:pStyle w:val="NoSpacing"/>
+              <w:rPr>
+                <w:sz w:val="18"/>
+                <w:szCs w:val="18"/>
+              </w:rPr>
+            </w:pPr>
+          </w:p>
+        </w:tc>
+        <w:tc>
+          <w:tcPr>
+            <w:tcW w:w="1080" w:type="dxa"/>
+          </w:tcPr>
+          <w:p>
+            <w:pPr>
+              <w:pStyle w:val="NoSpacing"/>
+              <w:rPr>
+                <w:sz w:val="18"/>
+                <w:szCs w:val="18"/>
+              </w:rPr>
+            </w:pPr>
+          </w:p>
+        </w:tc>
+        <w:tc>
+          <w:tcPr>
+            <w:tcW w:w="1440" w:type="dxa"/>
+          </w:tcPr>
+          <w:p>
+            <w:pPr>
+              <w:pStyle w:val="NoSpacing"/>
+              <w:rPr>
+                <w:sz w:val="18"/>
+                <w:szCs w:val="18"/>
+              </w:rPr>
+            </w:pPr>
+          </w:p>
+        </w:tc>
+        <w:tc>
+          <w:tcPr>
+            <w:tcW w:w="810" w:type="dxa"/>
           </w:tcPr>
           <w:p>
             <w:pPr>
@@ -632,7 +775,7 @@
         </w:trPr>
         <w:tc>
           <w:tcPr>
-            <w:tcW w:w="2448" w:type="dxa"/>
+            <w:tcW w:w="1818" w:type="dxa"/>
           </w:tcPr>
           <w:p>
             <w:pPr>
@@ -663,20 +806,6 @@
                 <w:sz w:val="16"/>
                 <w:szCs w:val="16"/>
               </w:rPr>
-              <w:t>casen</w:t>
-            </w:r>
-            <w:r>
-              <w:rPr>
-                <w:sz w:val="16"/>
-                <w:szCs w:val="16"/>
-              </w:rPr>
-              <w:t>um.</w:t>
-            </w:r>
-            <w:r>
-              <w:rPr>
-                <w:sz w:val="16"/>
-                <w:szCs w:val="16"/>
-              </w:rPr>
               <w:t>case</w:t>
             </w:r>
             <w:proofErr w:type="gramEnd"/>
@@ -685,7 +814,14 @@
                 <w:sz w:val="16"/>
                 <w:szCs w:val="16"/>
               </w:rPr>
-              <w:t>_id</w:t>
+              <w:t>_vals</w:t>
+            </w:r>
+            <w:r>
+              <w:rPr>
+                <w:sz w:val="16"/>
+                <w:szCs w:val="16"/>
+              </w:rPr>
+              <w:t>.case_id</w:t>
             </w:r>
             <w:proofErr w:type="spellEnd"/>
             <w:r>
@@ -699,7 +835,7 @@
         </w:tc>
         <w:tc>
           <w:tcPr>
-            <w:tcW w:w="2306" w:type="dxa"/>
+            <w:tcW w:w="3600" w:type="dxa"/>
           </w:tcPr>
           <w:p>
             <w:pPr>
@@ -724,35 +860,116 @@
               </w:rPr>
               <w:t xml:space="preserve">{ </w:t>
             </w:r>
+            <w:r>
+              <w:rPr>
+                <w:sz w:val="16"/>
+                <w:szCs w:val="16"/>
+              </w:rPr>
+              <w:t xml:space="preserve"> </w:t>
+            </w:r>
             <w:proofErr w:type="spellStart"/>
             <w:r>
               <w:rPr>
                 <w:sz w:val="16"/>
                 <w:szCs w:val="16"/>
               </w:rPr>
-              <w:t>casenum.pet</w:t>
-            </w:r>
-            <w:r>
-              <w:rPr>
-                <w:sz w:val="16"/>
-                <w:szCs w:val="16"/>
-              </w:rPr>
-              <w:t>itioner</w:t>
+              <w:t>case</w:t>
+            </w:r>
+            <w:proofErr w:type="gramEnd"/>
+            <w:r>
+              <w:rPr>
+                <w:sz w:val="16"/>
+                <w:szCs w:val="16"/>
+              </w:rPr>
+              <w:t>_vals</w:t>
+            </w:r>
+            <w:r>
+              <w:rPr>
+                <w:sz w:val="16"/>
+                <w:szCs w:val="16"/>
+              </w:rPr>
+              <w:t>.petitioner</w:t>
             </w:r>
             <w:proofErr w:type="spellEnd"/>
+            <w:r>
+              <w:rPr>
+                <w:sz w:val="16"/>
+                <w:szCs w:val="16"/>
+              </w:rPr>
+              <w:t xml:space="preserve"> }}</w:t>
+            </w:r>
+          </w:p>
+        </w:tc>
+        <w:tc>
+          <w:tcPr>
+            <w:tcW w:w="2880" w:type="dxa"/>
+          </w:tcPr>
+          <w:p>
+            <w:pPr>
+              <w:pStyle w:val="NoSpacing"/>
+              <w:rPr>
+                <w:sz w:val="16"/>
+                <w:szCs w:val="16"/>
+              </w:rPr>
+            </w:pPr>
+            <w:r>
+              <w:rPr>
+                <w:sz w:val="16"/>
+                <w:szCs w:val="16"/>
+              </w:rPr>
+              <w:t>{</w:t>
+            </w:r>
+            <w:proofErr w:type="gramStart"/>
+            <w:r>
+              <w:rPr>
+                <w:sz w:val="16"/>
+                <w:szCs w:val="16"/>
+              </w:rPr>
+              <w:t xml:space="preserve">{ </w:t>
+            </w:r>
+            <w:r>
+              <w:rPr>
+                <w:sz w:val="16"/>
+                <w:szCs w:val="16"/>
+              </w:rPr>
+              <w:t xml:space="preserve"> </w:t>
+            </w:r>
+            <w:proofErr w:type="spellStart"/>
+            <w:r>
+              <w:rPr>
+                <w:sz w:val="16"/>
+                <w:szCs w:val="16"/>
+              </w:rPr>
+              <w:t>case</w:t>
+            </w:r>
             <w:proofErr w:type="gramEnd"/>
             <w:r>
               <w:rPr>
                 <w:sz w:val="16"/>
                 <w:szCs w:val="16"/>
               </w:rPr>
+              <w:t>_vals.</w:t>
+            </w:r>
+            <w:r>
+              <w:rPr>
+                <w:sz w:val="16"/>
+                <w:szCs w:val="16"/>
+              </w:rPr>
+              <w:t>respondent</w:t>
+            </w:r>
+            <w:proofErr w:type="spellEnd"/>
+            <w:r>
+              <w:rPr>
+                <w:sz w:val="16"/>
+                <w:szCs w:val="16"/>
+              </w:rPr>
               <w:t xml:space="preserve"> }}</w:t>
             </w:r>
           </w:p>
         </w:tc>
         <w:tc>
           <w:tcPr>
-            <w:tcW w:w="2518" w:type="dxa"/>
+            <w:tcW w:w="1080" w:type="dxa"/>
           </w:tcPr>
           <w:p>
             <w:pPr>
@@ -777,23 +994,30 @@
               </w:rPr>
               <w:t xml:space="preserve">{ </w:t>
             </w:r>
+            <w:r>
+              <w:rPr>
+                <w:sz w:val="18"/>
+                <w:szCs w:val="18"/>
+              </w:rPr>
+              <w:t xml:space="preserve"> </w:t>
+            </w:r>
             <w:proofErr w:type="spellStart"/>
             <w:r>
               <w:rPr>
-                <w:sz w:val="16"/>
-                <w:szCs w:val="16"/>
-              </w:rPr>
-              <w:t>casenum.resp</w:t>
-            </w:r>
-            <w:r>
-              <w:rPr>
-                <w:sz w:val="16"/>
-                <w:szCs w:val="16"/>
-              </w:rPr>
-              <w:t>ondent</w:t>
+                <w:sz w:val="18"/>
+                <w:szCs w:val="18"/>
+              </w:rPr>
+              <w:t>case</w:t>
+            </w:r>
+            <w:proofErr w:type="gramEnd"/>
+            <w:r>
+              <w:rPr>
+                <w:sz w:val="18"/>
+                <w:szCs w:val="18"/>
+              </w:rPr>
+              <w:t>_no</w:t>
             </w:r>
             <w:proofErr w:type="spellEnd"/>
-            <w:proofErr w:type="gramEnd"/>
             <w:r>
               <w:rPr>
                 <w:sz w:val="16"/>
@@ -805,51 +1029,7 @@
         </w:tc>
         <w:tc>
           <w:tcPr>
-            <w:tcW w:w="2331" w:type="dxa"/>
-          </w:tcPr>
-          <w:p>
-            <w:pPr>
-              <w:pStyle w:val="NoSpacing"/>
-              <w:rPr>
-                <w:sz w:val="16"/>
-                <w:szCs w:val="16"/>
-              </w:rPr>
-            </w:pPr>
-            <w:r>
-              <w:rPr>
-                <w:sz w:val="16"/>
-                <w:szCs w:val="16"/>
-              </w:rPr>
-              <w:t>{</w:t>
-            </w:r>
-            <w:proofErr w:type="gramStart"/>
-            <w:r>
-              <w:rPr>
-                <w:sz w:val="16"/>
-                <w:szCs w:val="16"/>
-              </w:rPr>
-              <w:t>{ case.</w:t>
-            </w:r>
-            <w:r>
-              <w:rPr>
-                <w:sz w:val="16"/>
-                <w:szCs w:val="16"/>
-              </w:rPr>
-              <w:t>id</w:t>
-            </w:r>
-            <w:proofErr w:type="gramEnd"/>
-            <w:r>
-              <w:rPr>
-                <w:sz w:val="16"/>
-                <w:szCs w:val="16"/>
-              </w:rPr>
-              <w:t xml:space="preserve"> }}</w:t>
-            </w:r>
-          </w:p>
-        </w:tc>
-        <w:tc>
-          <w:tcPr>
-            <w:tcW w:w="2178" w:type="dxa"/>
+            <w:tcW w:w="1440" w:type="dxa"/>
           </w:tcPr>
           <w:p>
             <w:pPr>
@@ -890,6 +1070,59 @@
                 <w:szCs w:val="16"/>
               </w:rPr>
               <w:t>}</w:t>
+            </w:r>
+          </w:p>
+        </w:tc>
+        <w:tc>
+          <w:tcPr>
+            <w:tcW w:w="810" w:type="dxa"/>
+          </w:tcPr>
+          <w:p>
+            <w:pPr>
+              <w:pStyle w:val="NoSpacing"/>
+              <w:rPr>
+                <w:sz w:val="16"/>
+                <w:szCs w:val="16"/>
+              </w:rPr>
+            </w:pPr>
+            <w:r>
+              <w:rPr>
+                <w:sz w:val="16"/>
+                <w:szCs w:val="16"/>
+              </w:rPr>
+              <w:t>{</w:t>
+            </w:r>
+            <w:proofErr w:type="gramStart"/>
+            <w:r>
+              <w:rPr>
+                <w:sz w:val="16"/>
+                <w:szCs w:val="16"/>
+              </w:rPr>
+              <w:t xml:space="preserve">{ </w:t>
+            </w:r>
+            <w:proofErr w:type="spellStart"/>
+            <w:r>
+              <w:rPr>
+                <w:sz w:val="16"/>
+                <w:szCs w:val="16"/>
+              </w:rPr>
+              <w:t>case.adv</w:t>
+            </w:r>
+            <w:proofErr w:type="gramEnd"/>
+            <w:r>
+              <w:rPr>
+                <w:sz w:val="16"/>
+                <w:szCs w:val="16"/>
+              </w:rPr>
+              <w:t>_code</w:t>
+            </w:r>
+            <w:proofErr w:type="spellEnd"/>
+            <w:r>
+              <w:rPr>
+                <w:sz w:val="16"/>
+                <w:szCs w:val="16"/>
+              </w:rPr>
+              <w:t xml:space="preserve"> }}</w:t>
             </w:r>
           </w:p>
         </w:tc>
@@ -901,29 +1134,22 @@
         </w:trPr>
         <w:tc>
           <w:tcPr>
-            <w:tcW w:w="2448" w:type="dxa"/>
-          </w:tcPr>
-          <w:p>
-            <w:pPr>
-              <w:pStyle w:val="NoSpacing"/>
-              <w:rPr>
-                <w:sz w:val="18"/>
-                <w:szCs w:val="18"/>
-              </w:rPr>
-            </w:pPr>
-            <w:r>
-              <w:rPr>
-                <w:sz w:val="18"/>
-                <w:szCs w:val="18"/>
-              </w:rPr>
-              <w:t>{%tr</w:t>
-            </w:r>
-            <w:r>
-              <w:rPr>
-                <w:sz w:val="18"/>
-                <w:szCs w:val="18"/>
-              </w:rPr>
-              <w:t xml:space="preserve"> </w:t>
+            <w:tcW w:w="1818" w:type="dxa"/>
+          </w:tcPr>
+          <w:p>
+            <w:pPr>
+              <w:pStyle w:val="NoSpacing"/>
+              <w:rPr>
+                <w:sz w:val="18"/>
+                <w:szCs w:val="18"/>
+              </w:rPr>
+            </w:pPr>
+            <w:r>
+              <w:rPr>
+                <w:sz w:val="18"/>
+                <w:szCs w:val="18"/>
+              </w:rPr>
+              <w:t xml:space="preserve">{%tr </w:t>
             </w:r>
             <w:proofErr w:type="spellStart"/>
             <w:r>
@@ -941,55 +1167,67 @@
               </w:rPr>
               <w:t xml:space="preserve"> %}</w:t>
             </w:r>
-            <w:bookmarkStart w:id="0" w:name="_GoBack"/>
-            <w:bookmarkEnd w:id="0"/>
-          </w:p>
-        </w:tc>
-        <w:tc>
-          <w:tcPr>
-            <w:tcW w:w="2306" w:type="dxa"/>
-          </w:tcPr>
-          <w:p>
-            <w:pPr>
-              <w:pStyle w:val="NoSpacing"/>
-              <w:rPr>
-                <w:sz w:val="18"/>
-                <w:szCs w:val="18"/>
-              </w:rPr>
-            </w:pPr>
-          </w:p>
-        </w:tc>
-        <w:tc>
-          <w:tcPr>
-            <w:tcW w:w="2518" w:type="dxa"/>
-          </w:tcPr>
-          <w:p>
-            <w:pPr>
-              <w:pStyle w:val="NoSpacing"/>
-              <w:rPr>
-                <w:sz w:val="18"/>
-                <w:szCs w:val="18"/>
-              </w:rPr>
-            </w:pPr>
-          </w:p>
-        </w:tc>
-        <w:tc>
-          <w:tcPr>
-            <w:tcW w:w="2331" w:type="dxa"/>
-          </w:tcPr>
-          <w:p>
-            <w:pPr>
-              <w:pStyle w:val="NoSpacing"/>
-              <w:rPr>
-                <w:sz w:val="18"/>
-                <w:szCs w:val="18"/>
-              </w:rPr>
-            </w:pPr>
-          </w:p>
-        </w:tc>
-        <w:tc>
-          <w:tcPr>
-            <w:tcW w:w="2178" w:type="dxa"/>
+          </w:p>
+        </w:tc>
+        <w:tc>
+          <w:tcPr>
+            <w:tcW w:w="3600" w:type="dxa"/>
+          </w:tcPr>
+          <w:p>
+            <w:pPr>
+              <w:pStyle w:val="NoSpacing"/>
+              <w:rPr>
+                <w:sz w:val="18"/>
+                <w:szCs w:val="18"/>
+              </w:rPr>
+            </w:pPr>
+          </w:p>
+        </w:tc>
+        <w:tc>
+          <w:tcPr>
+            <w:tcW w:w="2880" w:type="dxa"/>
+          </w:tcPr>
+          <w:p>
+            <w:pPr>
+              <w:pStyle w:val="NoSpacing"/>
+              <w:rPr>
+                <w:sz w:val="18"/>
+                <w:szCs w:val="18"/>
+              </w:rPr>
+            </w:pPr>
+          </w:p>
+        </w:tc>
+        <w:tc>
+          <w:tcPr>
+            <w:tcW w:w="1080" w:type="dxa"/>
+          </w:tcPr>
+          <w:p>
+            <w:pPr>
+              <w:pStyle w:val="NoSpacing"/>
+              <w:rPr>
+                <w:sz w:val="18"/>
+                <w:szCs w:val="18"/>
+              </w:rPr>
+            </w:pPr>
+          </w:p>
+        </w:tc>
+        <w:tc>
+          <w:tcPr>
+            <w:tcW w:w="1440" w:type="dxa"/>
+          </w:tcPr>
+          <w:p>
+            <w:pPr>
+              <w:pStyle w:val="NoSpacing"/>
+              <w:rPr>
+                <w:sz w:val="18"/>
+                <w:szCs w:val="18"/>
+              </w:rPr>
+            </w:pPr>
+          </w:p>
+        </w:tc>
+        <w:tc>
+          <w:tcPr>
+            <w:tcW w:w="810" w:type="dxa"/>
           </w:tcPr>
           <w:p>
             <w:pPr>
@@ -1009,7 +1247,7 @@
         </w:trPr>
         <w:tc>
           <w:tcPr>
-            <w:tcW w:w="2448" w:type="dxa"/>
+            <w:tcW w:w="1818" w:type="dxa"/>
           </w:tcPr>
           <w:p>
             <w:pPr>
@@ -1046,49 +1284,63 @@
         </w:tc>
         <w:tc>
           <w:tcPr>
-            <w:tcW w:w="2306" w:type="dxa"/>
-          </w:tcPr>
-          <w:p>
-            <w:pPr>
-              <w:pStyle w:val="NoSpacing"/>
-              <w:rPr>
-                <w:sz w:val="18"/>
-                <w:szCs w:val="18"/>
-              </w:rPr>
-            </w:pPr>
-          </w:p>
-        </w:tc>
-        <w:tc>
-          <w:tcPr>
-            <w:tcW w:w="2518" w:type="dxa"/>
-          </w:tcPr>
-          <w:p>
-            <w:pPr>
-              <w:pStyle w:val="NoSpacing"/>
-              <w:rPr>
-                <w:sz w:val="18"/>
-                <w:szCs w:val="18"/>
-              </w:rPr>
-            </w:pPr>
-          </w:p>
-        </w:tc>
-        <w:tc>
-          <w:tcPr>
-            <w:tcW w:w="2331" w:type="dxa"/>
-          </w:tcPr>
-          <w:p>
-            <w:pPr>
-              <w:pStyle w:val="NoSpacing"/>
-              <w:rPr>
-                <w:sz w:val="18"/>
-                <w:szCs w:val="18"/>
-              </w:rPr>
-            </w:pPr>
-          </w:p>
-        </w:tc>
-        <w:tc>
-          <w:tcPr>
-            <w:tcW w:w="2178" w:type="dxa"/>
+            <w:tcW w:w="3600" w:type="dxa"/>
+          </w:tcPr>
+          <w:p>
+            <w:pPr>
+              <w:pStyle w:val="NoSpacing"/>
+              <w:rPr>
+                <w:sz w:val="18"/>
+                <w:szCs w:val="18"/>
+              </w:rPr>
+            </w:pPr>
+          </w:p>
+        </w:tc>
+        <w:tc>
+          <w:tcPr>
+            <w:tcW w:w="2880" w:type="dxa"/>
+          </w:tcPr>
+          <w:p>
+            <w:pPr>
+              <w:pStyle w:val="NoSpacing"/>
+              <w:rPr>
+                <w:sz w:val="18"/>
+                <w:szCs w:val="18"/>
+              </w:rPr>
+            </w:pPr>
+          </w:p>
+        </w:tc>
+        <w:tc>
+          <w:tcPr>
+            <w:tcW w:w="1080" w:type="dxa"/>
+          </w:tcPr>
+          <w:p>
+            <w:pPr>
+              <w:pStyle w:val="NoSpacing"/>
+              <w:rPr>
+                <w:sz w:val="18"/>
+                <w:szCs w:val="18"/>
+              </w:rPr>
+            </w:pPr>
+          </w:p>
+        </w:tc>
+        <w:tc>
+          <w:tcPr>
+            <w:tcW w:w="1440" w:type="dxa"/>
+          </w:tcPr>
+          <w:p>
+            <w:pPr>
+              <w:pStyle w:val="NoSpacing"/>
+              <w:rPr>
+                <w:sz w:val="18"/>
+                <w:szCs w:val="18"/>
+              </w:rPr>
+            </w:pPr>
+          </w:p>
+        </w:tc>
+        <w:tc>
+          <w:tcPr>
+            <w:tcW w:w="810" w:type="dxa"/>
           </w:tcPr>
           <w:p>
             <w:pPr>
@@ -1142,6 +1394,8 @@
         </w:rPr>
         <w:t xml:space="preserve"> %}</w:t>
       </w:r>
+      <w:bookmarkStart w:id="0" w:name="_GoBack"/>
+      <w:bookmarkEnd w:id="0"/>
     </w:p>
     <w:sectPr>
       <w:pgSz w:w="12240" w:h="15840"/>

</xml_diff>

<commit_message>
Update template to be single line
</commit_message>
<xml_diff>
--- a/causelist_tmpl.docx
+++ b/causelist_tmpl.docx
@@ -12,6 +12,14 @@
           <w:lang w:val="en-US"/>
         </w:rPr>
       </w:pPr>
+      <w:r>
+        <w:rPr>
+          <w:sz w:val="20"/>
+          <w:szCs w:val="20"/>
+          <w:lang w:val="en-US"/>
+        </w:rPr>
+        <w:tab/>
+      </w:r>
       <w:r>
         <w:rPr>
           <w:sz w:val="20"/>
@@ -82,182 +90,6 @@
         <w:t xml:space="preserve"> }}</w:t>
       </w:r>
     </w:p>
-    <w:p>
-      <w:pPr>
-        <w:pStyle w:val="NoSpacing"/>
-        <w:rPr>
-          <w:sz w:val="20"/>
-          <w:szCs w:val="20"/>
-          <w:lang w:val="en-US"/>
-        </w:rPr>
-      </w:pPr>
-      <w:r>
-        <w:rPr>
-          <w:sz w:val="20"/>
-          <w:szCs w:val="20"/>
-          <w:lang w:val="en-US"/>
-        </w:rPr>
-        <w:t>{%</w:t>
-      </w:r>
-      <w:proofErr w:type="gramStart"/>
-      <w:r>
-        <w:rPr>
-          <w:sz w:val="20"/>
-          <w:szCs w:val="20"/>
-          <w:lang w:val="en-US"/>
-        </w:rPr>
-        <w:t>p</w:t>
-      </w:r>
-      <w:proofErr w:type="gramEnd"/>
-      <w:r>
-        <w:rPr>
-          <w:sz w:val="20"/>
-          <w:szCs w:val="20"/>
-          <w:lang w:val="en-US"/>
-        </w:rPr>
-        <w:t xml:space="preserve"> for </w:t>
-      </w:r>
-      <w:proofErr w:type="spellStart"/>
-      <w:r>
-        <w:rPr>
-          <w:sz w:val="20"/>
-          <w:szCs w:val="20"/>
-          <w:lang w:val="en-US"/>
-        </w:rPr>
-        <w:t>ct_no</w:t>
-      </w:r>
-      <w:proofErr w:type="spellEnd"/>
-      <w:r>
-        <w:rPr>
-          <w:sz w:val="20"/>
-          <w:szCs w:val="20"/>
-          <w:lang w:val="en-US"/>
-        </w:rPr>
-        <w:t xml:space="preserve">, </w:t>
-      </w:r>
-      <w:r>
-        <w:rPr>
-          <w:sz w:val="20"/>
-          <w:szCs w:val="20"/>
-          <w:lang w:val="en-US"/>
-        </w:rPr>
-        <w:t xml:space="preserve">court in </w:t>
-      </w:r>
-      <w:proofErr w:type="spellStart"/>
-      <w:r>
-        <w:rPr>
-          <w:sz w:val="20"/>
-          <w:szCs w:val="20"/>
-          <w:lang w:val="en-US"/>
-        </w:rPr>
-        <w:t>causelist</w:t>
-      </w:r>
-      <w:proofErr w:type="spellEnd"/>
-      <w:r>
-        <w:rPr>
-          <w:sz w:val="20"/>
-          <w:szCs w:val="20"/>
-          <w:lang w:val="en-US"/>
-        </w:rPr>
-        <w:t xml:space="preserve"> </w:t>
-      </w:r>
-      <w:r>
-        <w:rPr>
-          <w:sz w:val="20"/>
-          <w:szCs w:val="20"/>
-          <w:lang w:val="en-US"/>
-        </w:rPr>
-        <w:t>|</w:t>
-      </w:r>
-      <w:proofErr w:type="spellStart"/>
-      <w:r>
-        <w:rPr>
-          <w:sz w:val="20"/>
-          <w:szCs w:val="20"/>
-          <w:lang w:val="en-US"/>
-        </w:rPr>
-        <w:t>dictsort</w:t>
-      </w:r>
-      <w:proofErr w:type="spellEnd"/>
-      <w:r>
-        <w:rPr>
-          <w:sz w:val="20"/>
-          <w:szCs w:val="20"/>
-          <w:lang w:val="en-US"/>
-        </w:rPr>
-        <w:t xml:space="preserve"> %}</w:t>
-      </w:r>
-    </w:p>
-    <w:p>
-      <w:pPr>
-        <w:pStyle w:val="NoSpacing"/>
-        <w:rPr>
-          <w:b/>
-          <w:sz w:val="20"/>
-          <w:szCs w:val="20"/>
-        </w:rPr>
-      </w:pPr>
-      <w:r>
-        <w:rPr>
-          <w:b/>
-          <w:sz w:val="20"/>
-          <w:szCs w:val="20"/>
-        </w:rPr>
-        <w:t xml:space="preserve">Court No </w:t>
-      </w:r>
-      <w:r>
-        <w:rPr>
-          <w:b/>
-          <w:sz w:val="20"/>
-          <w:szCs w:val="20"/>
-        </w:rPr>
-        <w:t>{</w:t>
-      </w:r>
-      <w:proofErr w:type="gramStart"/>
-      <w:r>
-        <w:rPr>
-          <w:b/>
-          <w:sz w:val="20"/>
-          <w:szCs w:val="20"/>
-        </w:rPr>
-        <w:t xml:space="preserve">{ </w:t>
-      </w:r>
-      <w:proofErr w:type="spellStart"/>
-      <w:r>
-        <w:rPr>
-          <w:b/>
-          <w:sz w:val="20"/>
-          <w:szCs w:val="20"/>
-        </w:rPr>
-        <w:t>ct</w:t>
-      </w:r>
-      <w:proofErr w:type="gramEnd"/>
-      <w:r>
-        <w:rPr>
-          <w:b/>
-          <w:sz w:val="20"/>
-          <w:szCs w:val="20"/>
-        </w:rPr>
-        <w:t>_no</w:t>
-      </w:r>
-      <w:proofErr w:type="spellEnd"/>
-      <w:r>
-        <w:rPr>
-          <w:b/>
-          <w:sz w:val="20"/>
-          <w:szCs w:val="20"/>
-        </w:rPr>
-        <w:t xml:space="preserve"> }}</w:t>
-      </w:r>
-      <w:r>
-        <w:rPr>
-          <w:b/>
-          <w:sz w:val="20"/>
-          <w:szCs w:val="20"/>
-        </w:rPr>
-        <w:t xml:space="preserve"> – {{ court.cj1 }} &amp; {{ court.cj2 }}</w:t>
-      </w:r>
-    </w:p>
     <w:tbl>
       <w:tblPr>
         <w:tblStyle w:val="TableGrid"/>
@@ -468,6 +300,435 @@
             <w:pPr>
               <w:pStyle w:val="NoSpacing"/>
               <w:rPr>
+                <w:sz w:val="20"/>
+                <w:szCs w:val="20"/>
+                <w:lang w:val="en-US"/>
+              </w:rPr>
+            </w:pPr>
+            <w:r>
+              <w:rPr>
+                <w:sz w:val="20"/>
+                <w:szCs w:val="20"/>
+                <w:lang w:val="en-US"/>
+              </w:rPr>
+              <w:t>{%</w:t>
+            </w:r>
+            <w:proofErr w:type="spellStart"/>
+            <w:proofErr w:type="gramStart"/>
+            <w:r>
+              <w:rPr>
+                <w:sz w:val="20"/>
+                <w:szCs w:val="20"/>
+                <w:lang w:val="en-US"/>
+              </w:rPr>
+              <w:t>tr</w:t>
+            </w:r>
+            <w:proofErr w:type="spellEnd"/>
+            <w:proofErr w:type="gramEnd"/>
+            <w:r>
+              <w:rPr>
+                <w:sz w:val="20"/>
+                <w:szCs w:val="20"/>
+                <w:lang w:val="en-US"/>
+              </w:rPr>
+              <w:t xml:space="preserve"> for </w:t>
+            </w:r>
+            <w:proofErr w:type="spellStart"/>
+            <w:r>
+              <w:rPr>
+                <w:sz w:val="20"/>
+                <w:szCs w:val="20"/>
+                <w:lang w:val="en-US"/>
+              </w:rPr>
+              <w:t>ct_no</w:t>
+            </w:r>
+            <w:proofErr w:type="spellEnd"/>
+            <w:r>
+              <w:rPr>
+                <w:sz w:val="20"/>
+                <w:szCs w:val="20"/>
+                <w:lang w:val="en-US"/>
+              </w:rPr>
+              <w:t xml:space="preserve">, </w:t>
+            </w:r>
+            <w:r>
+              <w:rPr>
+                <w:sz w:val="20"/>
+                <w:szCs w:val="20"/>
+                <w:lang w:val="en-US"/>
+              </w:rPr>
+              <w:t xml:space="preserve">court in </w:t>
+            </w:r>
+            <w:proofErr w:type="spellStart"/>
+            <w:r>
+              <w:rPr>
+                <w:sz w:val="20"/>
+                <w:szCs w:val="20"/>
+                <w:lang w:val="en-US"/>
+              </w:rPr>
+              <w:t>causelist</w:t>
+            </w:r>
+            <w:proofErr w:type="spellEnd"/>
+            <w:r>
+              <w:rPr>
+                <w:sz w:val="20"/>
+                <w:szCs w:val="20"/>
+                <w:lang w:val="en-US"/>
+              </w:rPr>
+              <w:t xml:space="preserve"> |</w:t>
+            </w:r>
+            <w:proofErr w:type="spellStart"/>
+            <w:r>
+              <w:rPr>
+                <w:sz w:val="20"/>
+                <w:szCs w:val="20"/>
+                <w:lang w:val="en-US"/>
+              </w:rPr>
+              <w:t>dictsort</w:t>
+            </w:r>
+            <w:proofErr w:type="spellEnd"/>
+            <w:r>
+              <w:rPr>
+                <w:sz w:val="20"/>
+                <w:szCs w:val="20"/>
+                <w:lang w:val="en-US"/>
+              </w:rPr>
+              <w:t xml:space="preserve"> %}</w:t>
+            </w:r>
+          </w:p>
+          <w:p>
+            <w:pPr>
+              <w:pStyle w:val="NoSpacing"/>
+              <w:rPr>
+                <w:sz w:val="18"/>
+                <w:szCs w:val="18"/>
+              </w:rPr>
+            </w:pPr>
+          </w:p>
+        </w:tc>
+        <w:tc>
+          <w:tcPr>
+            <w:tcW w:w="3600" w:type="dxa"/>
+          </w:tcPr>
+          <w:p>
+            <w:pPr>
+              <w:pStyle w:val="NoSpacing"/>
+              <w:rPr>
+                <w:sz w:val="18"/>
+                <w:szCs w:val="18"/>
+              </w:rPr>
+            </w:pPr>
+          </w:p>
+        </w:tc>
+        <w:tc>
+          <w:tcPr>
+            <w:tcW w:w="2880" w:type="dxa"/>
+          </w:tcPr>
+          <w:p>
+            <w:pPr>
+              <w:pStyle w:val="NoSpacing"/>
+              <w:rPr>
+                <w:sz w:val="18"/>
+                <w:szCs w:val="18"/>
+              </w:rPr>
+            </w:pPr>
+          </w:p>
+        </w:tc>
+        <w:tc>
+          <w:tcPr>
+            <w:tcW w:w="1080" w:type="dxa"/>
+          </w:tcPr>
+          <w:p>
+            <w:pPr>
+              <w:pStyle w:val="NoSpacing"/>
+              <w:rPr>
+                <w:sz w:val="18"/>
+                <w:szCs w:val="18"/>
+              </w:rPr>
+            </w:pPr>
+          </w:p>
+        </w:tc>
+        <w:tc>
+          <w:tcPr>
+            <w:tcW w:w="1440" w:type="dxa"/>
+          </w:tcPr>
+          <w:p>
+            <w:pPr>
+              <w:pStyle w:val="NoSpacing"/>
+              <w:rPr>
+                <w:sz w:val="18"/>
+                <w:szCs w:val="18"/>
+              </w:rPr>
+            </w:pPr>
+          </w:p>
+        </w:tc>
+        <w:tc>
+          <w:tcPr>
+            <w:tcW w:w="810" w:type="dxa"/>
+          </w:tcPr>
+          <w:p>
+            <w:pPr>
+              <w:pStyle w:val="NoSpacing"/>
+              <w:rPr>
+                <w:sz w:val="18"/>
+                <w:szCs w:val="18"/>
+              </w:rPr>
+            </w:pPr>
+          </w:p>
+        </w:tc>
+      </w:tr>
+      <w:tr>
+        <w:trPr>
+          <w:trHeight w:val="275"/>
+          <w:jc w:val="center"/>
+        </w:trPr>
+        <w:tc>
+          <w:tcPr>
+            <w:tcW w:w="1818" w:type="dxa"/>
+          </w:tcPr>
+          <w:p>
+            <w:pPr>
+              <w:pStyle w:val="NoSpacing"/>
+              <w:ind w:left="-90" w:firstLine="90"/>
+              <w:rPr>
+                <w:b/>
+                <w:sz w:val="18"/>
+                <w:szCs w:val="18"/>
+              </w:rPr>
+            </w:pPr>
+            <w:bookmarkStart w:id="0" w:name="_GoBack" w:colFirst="2" w:colLast="2"/>
+            <w:r>
+              <w:rPr>
+                <w:b/>
+                <w:sz w:val="18"/>
+                <w:szCs w:val="18"/>
+              </w:rPr>
+              <w:t>COURT</w:t>
+            </w:r>
+            <w:r>
+              <w:rPr>
+                <w:b/>
+                <w:sz w:val="18"/>
+                <w:szCs w:val="18"/>
+              </w:rPr>
+              <w:t xml:space="preserve"> </w:t>
+            </w:r>
+            <w:r>
+              <w:rPr>
+                <w:b/>
+                <w:sz w:val="18"/>
+                <w:szCs w:val="18"/>
+              </w:rPr>
+              <w:t>{{</w:t>
+            </w:r>
+            <w:proofErr w:type="spellStart"/>
+            <w:r>
+              <w:rPr>
+                <w:b/>
+                <w:sz w:val="18"/>
+                <w:szCs w:val="18"/>
+              </w:rPr>
+              <w:t>ct_</w:t>
+            </w:r>
+            <w:proofErr w:type="gramStart"/>
+            <w:r>
+              <w:rPr>
+                <w:b/>
+                <w:sz w:val="18"/>
+                <w:szCs w:val="18"/>
+              </w:rPr>
+              <w:t>no</w:t>
+            </w:r>
+            <w:proofErr w:type="spellEnd"/>
+            <w:r>
+              <w:rPr>
+                <w:b/>
+                <w:sz w:val="18"/>
+                <w:szCs w:val="18"/>
+              </w:rPr>
+              <w:t xml:space="preserve"> }</w:t>
+            </w:r>
+            <w:proofErr w:type="gramEnd"/>
+            <w:r>
+              <w:rPr>
+                <w:b/>
+                <w:sz w:val="18"/>
+                <w:szCs w:val="18"/>
+              </w:rPr>
+              <w:t>}</w:t>
+            </w:r>
+          </w:p>
+        </w:tc>
+        <w:tc>
+          <w:tcPr>
+            <w:tcW w:w="3600" w:type="dxa"/>
+          </w:tcPr>
+          <w:p>
+            <w:pPr>
+              <w:pStyle w:val="NoSpacing"/>
+              <w:rPr>
+                <w:sz w:val="18"/>
+                <w:szCs w:val="18"/>
+              </w:rPr>
+            </w:pPr>
+            <w:r>
+              <w:rPr>
+                <w:b/>
+                <w:sz w:val="18"/>
+                <w:szCs w:val="18"/>
+              </w:rPr>
+              <w:t>JUDGES</w:t>
+            </w:r>
+            <w:r>
+              <w:rPr>
+                <w:b/>
+                <w:sz w:val="18"/>
+                <w:szCs w:val="18"/>
+              </w:rPr>
+              <w:t xml:space="preserve"> 1</w:t>
+            </w:r>
+            <w:r>
+              <w:rPr>
+                <w:b/>
+                <w:sz w:val="18"/>
+                <w:szCs w:val="18"/>
+              </w:rPr>
+              <w:t> -</w:t>
+            </w:r>
+            <w:r>
+              <w:rPr>
+                <w:b/>
+                <w:sz w:val="18"/>
+                <w:szCs w:val="18"/>
+              </w:rPr>
+              <w:t xml:space="preserve"> {</w:t>
+            </w:r>
+            <w:proofErr w:type="gramStart"/>
+            <w:r>
+              <w:rPr>
+                <w:b/>
+                <w:sz w:val="18"/>
+                <w:szCs w:val="18"/>
+              </w:rPr>
+              <w:t>{ court.cj1</w:t>
+            </w:r>
+            <w:proofErr w:type="gramEnd"/>
+            <w:r>
+              <w:rPr>
+                <w:b/>
+                <w:sz w:val="18"/>
+                <w:szCs w:val="18"/>
+              </w:rPr>
+              <w:t xml:space="preserve"> }} </w:t>
+            </w:r>
+          </w:p>
+        </w:tc>
+        <w:tc>
+          <w:tcPr>
+            <w:tcW w:w="2880" w:type="dxa"/>
+          </w:tcPr>
+          <w:p>
+            <w:pPr>
+              <w:pStyle w:val="NoSpacing"/>
+              <w:rPr>
+                <w:b/>
+                <w:sz w:val="18"/>
+                <w:szCs w:val="18"/>
+              </w:rPr>
+            </w:pPr>
+            <w:r>
+              <w:rPr>
+                <w:b/>
+                <w:sz w:val="18"/>
+                <w:szCs w:val="18"/>
+              </w:rPr>
+              <w:t>JUDGE 2 -</w:t>
+            </w:r>
+            <w:r>
+              <w:rPr>
+                <w:b/>
+                <w:sz w:val="18"/>
+                <w:szCs w:val="18"/>
+              </w:rPr>
+              <w:t xml:space="preserve"> {</w:t>
+            </w:r>
+            <w:proofErr w:type="gramStart"/>
+            <w:r>
+              <w:rPr>
+                <w:b/>
+                <w:sz w:val="18"/>
+                <w:szCs w:val="18"/>
+              </w:rPr>
+              <w:t>{ court.cj2</w:t>
+            </w:r>
+            <w:proofErr w:type="gramEnd"/>
+            <w:r>
+              <w:rPr>
+                <w:b/>
+                <w:sz w:val="18"/>
+                <w:szCs w:val="18"/>
+              </w:rPr>
+              <w:t xml:space="preserve"> }}</w:t>
+            </w:r>
+          </w:p>
+        </w:tc>
+        <w:tc>
+          <w:tcPr>
+            <w:tcW w:w="1080" w:type="dxa"/>
+          </w:tcPr>
+          <w:p>
+            <w:pPr>
+              <w:pStyle w:val="NoSpacing"/>
+              <w:rPr>
+                <w:sz w:val="18"/>
+                <w:szCs w:val="18"/>
+              </w:rPr>
+            </w:pPr>
+          </w:p>
+        </w:tc>
+        <w:tc>
+          <w:tcPr>
+            <w:tcW w:w="1440" w:type="dxa"/>
+          </w:tcPr>
+          <w:p>
+            <w:pPr>
+              <w:pStyle w:val="NoSpacing"/>
+              <w:rPr>
+                <w:sz w:val="18"/>
+                <w:szCs w:val="18"/>
+              </w:rPr>
+            </w:pPr>
+          </w:p>
+        </w:tc>
+        <w:tc>
+          <w:tcPr>
+            <w:tcW w:w="810" w:type="dxa"/>
+          </w:tcPr>
+          <w:p>
+            <w:pPr>
+              <w:pStyle w:val="NoSpacing"/>
+              <w:rPr>
+                <w:sz w:val="18"/>
+                <w:szCs w:val="18"/>
+              </w:rPr>
+            </w:pPr>
+          </w:p>
+        </w:tc>
+      </w:tr>
+      <w:bookmarkEnd w:id="0"/>
+      <w:tr>
+        <w:trPr>
+          <w:trHeight w:val="708"/>
+          <w:jc w:val="center"/>
+        </w:trPr>
+        <w:tc>
+          <w:tcPr>
+            <w:tcW w:w="1818" w:type="dxa"/>
+          </w:tcPr>
+          <w:p>
+            <w:pPr>
+              <w:pStyle w:val="NoSpacing"/>
+              <w:rPr>
                 <w:sz w:val="18"/>
                 <w:szCs w:val="18"/>
               </w:rPr>
@@ -1242,7 +1503,7 @@
       </w:tr>
       <w:tr>
         <w:trPr>
-          <w:trHeight w:val="77"/>
+          <w:trHeight w:val="284"/>
           <w:jc w:val="center"/>
         </w:trPr>
         <w:tc>
@@ -1280,6 +1541,135 @@
               </w:rPr>
               <w:t xml:space="preserve"> %}</w:t>
             </w:r>
+          </w:p>
+        </w:tc>
+        <w:tc>
+          <w:tcPr>
+            <w:tcW w:w="3600" w:type="dxa"/>
+          </w:tcPr>
+          <w:p>
+            <w:pPr>
+              <w:pStyle w:val="NoSpacing"/>
+              <w:rPr>
+                <w:sz w:val="18"/>
+                <w:szCs w:val="18"/>
+              </w:rPr>
+            </w:pPr>
+          </w:p>
+        </w:tc>
+        <w:tc>
+          <w:tcPr>
+            <w:tcW w:w="2880" w:type="dxa"/>
+          </w:tcPr>
+          <w:p>
+            <w:pPr>
+              <w:pStyle w:val="NoSpacing"/>
+              <w:rPr>
+                <w:sz w:val="18"/>
+                <w:szCs w:val="18"/>
+              </w:rPr>
+            </w:pPr>
+          </w:p>
+        </w:tc>
+        <w:tc>
+          <w:tcPr>
+            <w:tcW w:w="1080" w:type="dxa"/>
+          </w:tcPr>
+          <w:p>
+            <w:pPr>
+              <w:pStyle w:val="NoSpacing"/>
+              <w:rPr>
+                <w:sz w:val="18"/>
+                <w:szCs w:val="18"/>
+              </w:rPr>
+            </w:pPr>
+          </w:p>
+        </w:tc>
+        <w:tc>
+          <w:tcPr>
+            <w:tcW w:w="1440" w:type="dxa"/>
+          </w:tcPr>
+          <w:p>
+            <w:pPr>
+              <w:pStyle w:val="NoSpacing"/>
+              <w:rPr>
+                <w:sz w:val="18"/>
+                <w:szCs w:val="18"/>
+              </w:rPr>
+            </w:pPr>
+          </w:p>
+        </w:tc>
+        <w:tc>
+          <w:tcPr>
+            <w:tcW w:w="810" w:type="dxa"/>
+          </w:tcPr>
+          <w:p>
+            <w:pPr>
+              <w:pStyle w:val="NoSpacing"/>
+              <w:rPr>
+                <w:sz w:val="18"/>
+                <w:szCs w:val="18"/>
+              </w:rPr>
+            </w:pPr>
+          </w:p>
+        </w:tc>
+      </w:tr>
+      <w:tr>
+        <w:trPr>
+          <w:trHeight w:val="275"/>
+          <w:jc w:val="center"/>
+        </w:trPr>
+        <w:tc>
+          <w:tcPr>
+            <w:tcW w:w="1818" w:type="dxa"/>
+          </w:tcPr>
+          <w:p>
+            <w:pPr>
+              <w:pStyle w:val="NoSpacing"/>
+              <w:rPr>
+                <w:sz w:val="20"/>
+                <w:szCs w:val="20"/>
+              </w:rPr>
+            </w:pPr>
+            <w:r>
+              <w:rPr>
+                <w:sz w:val="20"/>
+                <w:szCs w:val="20"/>
+              </w:rPr>
+              <w:t>{%tr</w:t>
+            </w:r>
+            <w:r>
+              <w:rPr>
+                <w:sz w:val="20"/>
+                <w:szCs w:val="20"/>
+              </w:rPr>
+              <w:t xml:space="preserve"> </w:t>
+            </w:r>
+            <w:proofErr w:type="spellStart"/>
+            <w:r>
+              <w:rPr>
+                <w:sz w:val="20"/>
+                <w:szCs w:val="20"/>
+              </w:rPr>
+              <w:t>endfor</w:t>
+            </w:r>
+            <w:proofErr w:type="spellEnd"/>
+            <w:r>
+              <w:rPr>
+                <w:sz w:val="20"/>
+                <w:szCs w:val="20"/>
+              </w:rPr>
+              <w:t xml:space="preserve"> %}</w:t>
+            </w:r>
+          </w:p>
+          <w:p>
+            <w:pPr>
+              <w:pStyle w:val="NoSpacing"/>
+              <w:rPr>
+                <w:sz w:val="18"/>
+                <w:szCs w:val="18"/>
+              </w:rPr>
+            </w:pPr>
           </w:p>
         </w:tc>
         <w:tc>
@@ -1363,43 +1753,9 @@
         </w:rPr>
       </w:pPr>
     </w:p>
-    <w:p>
-      <w:pPr>
-        <w:pStyle w:val="NoSpacing"/>
-        <w:rPr>
-          <w:sz w:val="20"/>
-          <w:szCs w:val="20"/>
-        </w:rPr>
-      </w:pPr>
-      <w:r>
-        <w:rPr>
-          <w:sz w:val="20"/>
-          <w:szCs w:val="20"/>
-        </w:rPr>
-        <w:t xml:space="preserve">{%p </w:t>
-      </w:r>
-      <w:proofErr w:type="spellStart"/>
-      <w:r>
-        <w:rPr>
-          <w:sz w:val="20"/>
-          <w:szCs w:val="20"/>
-        </w:rPr>
-        <w:t>endfor</w:t>
-      </w:r>
-      <w:proofErr w:type="spellEnd"/>
-      <w:r>
-        <w:rPr>
-          <w:sz w:val="20"/>
-          <w:szCs w:val="20"/>
-        </w:rPr>
-        <w:t xml:space="preserve"> %}</w:t>
-      </w:r>
-      <w:bookmarkStart w:id="0" w:name="_GoBack"/>
-      <w:bookmarkEnd w:id="0"/>
-    </w:p>
     <w:sectPr>
       <w:pgSz w:w="12240" w:h="15840"/>
-      <w:pgMar w:top="360" w:right="180" w:bottom="1440" w:left="540" w:header="720" w:footer="720" w:gutter="0"/>
+      <w:pgMar w:top="360" w:right="180" w:bottom="360" w:left="540" w:header="720" w:footer="720" w:gutter="0"/>
       <w:cols w:space="720"/>
       <w:docGrid w:linePitch="360"/>
     </w:sectPr>

</xml_diff>